<commit_message>
Added relevant knowledge to resume, changed job titles
</commit_message>
<xml_diff>
--- a/Naughty Dog/ShantanuMane - Resume_NaughtyDog.docx
+++ b/Naughty Dog/ShantanuMane - Resume_NaughtyDog.docx
@@ -127,8 +127,6 @@
               </w:rPr>
               <w:t xml:space="preserve">  </w:t>
             </w:r>
-            <w:bookmarkStart w:id="0" w:name="_GoBack"/>
-            <w:bookmarkEnd w:id="0"/>
             <w:r>
               <w:rPr>
                 <w:rFonts w:ascii="Tw Cen MT Condensed" w:hAnsi="Tw Cen MT Condensed"/>
@@ -634,13 +632,13 @@
         <w:tblLook w:val="04A0" w:firstRow="1" w:lastRow="0" w:firstColumn="1" w:lastColumn="0" w:noHBand="0" w:noVBand="1"/>
       </w:tblPr>
       <w:tblGrid>
-        <w:gridCol w:w="4410"/>
-        <w:gridCol w:w="5958"/>
+        <w:gridCol w:w="5940"/>
+        <w:gridCol w:w="4428"/>
       </w:tblGrid>
       <w:tr>
         <w:tc>
           <w:tcPr>
-            <w:tcW w:w="4410" w:type="dxa"/>
+            <w:tcW w:w="5940" w:type="dxa"/>
             <w:shd w:val="clear" w:color="auto" w:fill="auto"/>
           </w:tcPr>
           <w:p>
@@ -679,6 +677,13 @@
               </w:rPr>
               <w:t>, Blueprints</w:t>
             </w:r>
+            <w:r>
+              <w:rPr>
+                <w:sz w:val="20"/>
+                <w:szCs w:val="19"/>
+              </w:rPr>
+              <w:t>, Assembly</w:t>
+            </w:r>
           </w:p>
           <w:p>
             <w:pPr>
@@ -693,15 +698,60 @@
                 <w:sz w:val="20"/>
                 <w:szCs w:val="19"/>
               </w:rPr>
-              <w:t>Game Engine</w:t>
+              <w:t>Relevant Knowledge -</w:t>
             </w:r>
+            <w:r>
+              <w:rPr>
+                <w:sz w:val="20"/>
+                <w:szCs w:val="19"/>
+              </w:rPr>
+              <w:t xml:space="preserve"> </w:t>
+            </w:r>
+            <w:r>
+              <w:rPr>
+                <w:sz w:val="20"/>
+                <w:szCs w:val="19"/>
+              </w:rPr>
+              <w:t>3D Math</w:t>
+            </w:r>
+            <w:r>
+              <w:rPr>
+                <w:sz w:val="20"/>
+                <w:szCs w:val="19"/>
+              </w:rPr>
+              <w:t xml:space="preserve">, </w:t>
+            </w:r>
+            <w:r>
+              <w:rPr>
+                <w:sz w:val="20"/>
+                <w:szCs w:val="19"/>
+              </w:rPr>
+              <w:t>Data Structures</w:t>
+            </w:r>
+            <w:bookmarkStart w:id="0" w:name="_GoBack"/>
+            <w:bookmarkEnd w:id="0"/>
+            <w:r>
+              <w:rPr>
+                <w:sz w:val="20"/>
+                <w:szCs w:val="19"/>
+              </w:rPr>
+              <w:t>, Memory &amp; Cache</w:t>
+            </w:r>
+          </w:p>
+          <w:p>
+            <w:pPr>
+              <w:rPr>
+                <w:sz w:val="19"/>
+                <w:szCs w:val="19"/>
+              </w:rPr>
+            </w:pPr>
             <w:r>
               <w:rPr>
                 <w:b/>
                 <w:sz w:val="20"/>
                 <w:szCs w:val="19"/>
               </w:rPr>
-              <w:t>s</w:t>
+              <w:t>Software</w:t>
             </w:r>
             <w:r>
               <w:rPr>
@@ -725,34 +775,25 @@
               </w:rPr>
               <w:t>, Unity</w:t>
             </w:r>
-          </w:p>
-          <w:p>
-            <w:pPr>
-              <w:rPr>
-                <w:sz w:val="19"/>
-                <w:szCs w:val="19"/>
-              </w:rPr>
-            </w:pPr>
             <w:r>
               <w:rPr>
-                <w:b/>
                 <w:sz w:val="20"/>
                 <w:szCs w:val="19"/>
               </w:rPr>
-              <w:t>IDEs -</w:t>
+              <w:t>,</w:t>
             </w:r>
             <w:r>
               <w:rPr>
                 <w:sz w:val="20"/>
                 <w:szCs w:val="19"/>
               </w:rPr>
-              <w:t xml:space="preserve"> Visual Studio 2015, Visual Studio 2017</w:t>
+              <w:t xml:space="preserve"> Maya, Flash</w:t>
             </w:r>
           </w:p>
         </w:tc>
         <w:tc>
           <w:tcPr>
-            <w:tcW w:w="5958" w:type="dxa"/>
+            <w:tcW w:w="4428" w:type="dxa"/>
             <w:shd w:val="clear" w:color="auto" w:fill="auto"/>
           </w:tcPr>
           <w:p>
@@ -791,14 +832,14 @@
                 <w:sz w:val="20"/>
                 <w:szCs w:val="19"/>
               </w:rPr>
-              <w:t>Animation -</w:t>
+              <w:t>IDEs -</w:t>
             </w:r>
             <w:r>
               <w:rPr>
                 <w:sz w:val="20"/>
                 <w:szCs w:val="19"/>
               </w:rPr>
-              <w:t xml:space="preserve"> Maya, Flash</w:t>
+              <w:t xml:space="preserve"> Visual Studio 2015, Visual Studio 2017</w:t>
             </w:r>
           </w:p>
           <w:p>
@@ -942,7 +983,15 @@
           <w:sz w:val="20"/>
           <w:szCs w:val="20"/>
         </w:rPr>
-        <w:t xml:space="preserve"> Engineer </w:t>
+        <w:t>play Programmer</w:t>
+      </w:r>
+      <w:r>
+        <w:rPr>
+          <w:i/>
+          <w:sz w:val="20"/>
+          <w:szCs w:val="20"/>
+        </w:rPr>
+        <w:t xml:space="preserve"> </w:t>
       </w:r>
       <w:r>
         <w:rPr>
@@ -1529,7 +1578,7 @@
           <w:sz w:val="20"/>
           <w:szCs w:val="20"/>
         </w:rPr>
-        <w:t xml:space="preserve"> Game</w:t>
+        <w:t xml:space="preserve"> </w:t>
       </w:r>
       <w:r>
         <w:rPr>
@@ -1537,7 +1586,7 @@
           <w:sz w:val="20"/>
           <w:szCs w:val="20"/>
         </w:rPr>
-        <w:t xml:space="preserve"> Engineer</w:t>
+        <w:t xml:space="preserve">Gameplay Programmer </w:t>
       </w:r>
       <w:r>
         <w:rPr>
@@ -1545,7 +1594,7 @@
           <w:sz w:val="20"/>
           <w:szCs w:val="20"/>
         </w:rPr>
-        <w:t xml:space="preserve"> - Blueprints</w:t>
+        <w:t>- Blueprints</w:t>
       </w:r>
       <w:r>
         <w:rPr>
@@ -1770,7 +1819,7 @@
           <w:sz w:val="20"/>
           <w:szCs w:val="20"/>
         </w:rPr>
-        <w:t>Game</w:t>
+        <w:t xml:space="preserve">Gameplay Programmer </w:t>
       </w:r>
       <w:r>
         <w:rPr>
@@ -1778,15 +1827,7 @@
           <w:sz w:val="20"/>
           <w:szCs w:val="20"/>
         </w:rPr>
-        <w:t xml:space="preserve"> Engineer</w:t>
-      </w:r>
-      <w:r>
-        <w:rPr>
-          <w:i/>
-          <w:sz w:val="20"/>
-          <w:szCs w:val="20"/>
-        </w:rPr>
-        <w:t xml:space="preserve"> - C#</w:t>
+        <w:t>- C#</w:t>
       </w:r>
       <w:r>
         <w:rPr>
@@ -2008,7 +2049,7 @@
           <w:sz w:val="20"/>
           <w:szCs w:val="20"/>
         </w:rPr>
-        <w:t>Game</w:t>
+        <w:t xml:space="preserve">Gameplay Programmer </w:t>
       </w:r>
       <w:r>
         <w:rPr>
@@ -2016,15 +2057,7 @@
           <w:sz w:val="20"/>
           <w:szCs w:val="20"/>
         </w:rPr>
-        <w:t xml:space="preserve"> Engineer</w:t>
-      </w:r>
-      <w:r>
-        <w:rPr>
-          <w:i/>
-          <w:sz w:val="20"/>
-          <w:szCs w:val="20"/>
-        </w:rPr>
-        <w:t xml:space="preserve"> - C++</w:t>
+        <w:t>- C++</w:t>
       </w:r>
       <w:r>
         <w:rPr>
@@ -7146,7 +7179,7 @@
 </file>
 
 <file path=customXml/itemProps1.xml><?xml version="1.0" encoding="utf-8"?>
-<ds:datastoreItem xmlns:ds="http://schemas.openxmlformats.org/officeDocument/2006/customXml" ds:itemID="{1FEAA1FB-5C10-42AF-A616-1AE074CD2E86}">
+<ds:datastoreItem xmlns:ds="http://schemas.openxmlformats.org/officeDocument/2006/customXml" ds:itemID="{A041B98E-F499-4379-81DF-5F3709FB9C42}">
   <ds:schemaRefs>
     <ds:schemaRef ds:uri="http://schemas.openxmlformats.org/officeDocument/2006/bibliography"/>
   </ds:schemaRefs>

</xml_diff>